<commit_message>
style: update notifications title and empty message to title case for consistency
</commit_message>
<xml_diff>
--- a/react_styling/React_stylling.docx
+++ b/react_styling/React_stylling.docx
@@ -2,10 +2,263 @@
 <file path=word/document.xml><?xml version="1.0" encoding="utf-8"?>
 <w:document xmlns:wpc="http://schemas.microsoft.com/office/word/2010/wordprocessingCanvas" xmlns:cx="http://schemas.microsoft.com/office/drawing/2014/chartex" xmlns:cx1="http://schemas.microsoft.com/office/drawing/2015/9/8/chartex" xmlns:cx2="http://schemas.microsoft.com/office/drawing/2015/10/21/chartex" xmlns:cx3="http://schemas.microsoft.com/office/drawing/2016/5/9/chartex" xmlns:cx4="http://schemas.microsoft.com/office/drawing/2016/5/10/chartex" xmlns:cx5="http://schemas.microsoft.com/office/drawing/2016/5/11/chartex" xmlns:cx6="http://schemas.microsoft.com/office/drawing/2016/5/12/chartex" xmlns:cx7="http://schemas.microsoft.com/office/drawing/2016/5/13/chartex" xmlns:cx8="http://schemas.microsoft.com/office/drawing/2016/5/14/chartex" xmlns:mc="http://schemas.openxmlformats.org/markup-compatibility/2006" xmlns:aink="http://schemas.microsoft.com/office/drawing/2016/ink" xmlns:am3d="http://schemas.microsoft.com/office/drawing/2017/model3d" xmlns:o="urn:schemas-microsoft-com:office:office" xmlns:oel="http://schemas.microsoft.com/office/2019/extlst" xmlns:r="http://schemas.openxmlformats.org/officeDocument/2006/relationships" xmlns:m="http://schemas.openxmlformats.org/officeDocument/2006/math" xmlns:v="urn:schemas-microsoft-com:vml" xmlns:wp14="http://schemas.microsoft.com/office/word/2010/wordprocessingDrawing" xmlns:wp="http://schemas.openxmlformats.org/drawingml/2006/wordprocessingDrawing" xmlns:w10="urn:schemas-microsoft-com:office:word" xmlns:w="http://schemas.openxmlformats.org/wordprocessingml/2006/main" xmlns:w14="http://schemas.microsoft.com/office/word/2010/wordml" xmlns:w15="http://schemas.microsoft.com/office/word/2012/wordml" xmlns:w16cex="http://schemas.microsoft.com/office/word/2018/wordml/cex" xmlns:w16cid="http://schemas.microsoft.com/office/word/2016/wordml/cid" xmlns:w16="http://schemas.microsoft.com/office/word/2018/wordml" xmlns:w16du="http://schemas.microsoft.com/office/word/2023/wordml/word16du" xmlns:w16sdtdh="http://schemas.microsoft.com/office/word/2020/wordml/sdtdatahash" xmlns:w16sdtfl="http://schemas.microsoft.com/office/word/2024/wordml/sdtformatlock" xmlns:w16se="http://schemas.microsoft.com/office/word/2015/wordml/symex" xmlns:wpg="http://schemas.microsoft.com/office/word/2010/wordprocessingGroup" xmlns:wpi="http://schemas.microsoft.com/office/word/2010/wordprocessingInk" xmlns:wne="http://schemas.microsoft.com/office/word/2006/wordml" xmlns:wps="http://schemas.microsoft.com/office/word/2010/wordprocessingShape" mc:Ignorable="w14 w15 w16se w16cid w16 w16cex w16sdtdh w16sdtfl w16du wp14">
   <w:body>
-    <w:p/>
+    <w:p>
+      <w:pPr>
+        <w:ind w:firstLine="708"/>
+      </w:pPr>
+      <w:r>
+        <w:drawing>
+          <wp:inline distT="0" distB="0" distL="0" distR="0" wp14:anchorId="4358AEAE" wp14:editId="52966F3A">
+            <wp:extent cx="4155077" cy="3232371"/>
+            <wp:effectExtent l="0" t="0" r="0" b="6350"/>
+            <wp:docPr id="1279993562" name="Image 1"/>
+            <wp:cNvGraphicFramePr>
+              <a:graphicFrameLocks xmlns:a="http://schemas.openxmlformats.org/drawingml/2006/main" noChangeAspect="1"/>
+            </wp:cNvGraphicFramePr>
+            <a:graphic xmlns:a="http://schemas.openxmlformats.org/drawingml/2006/main">
+              <a:graphicData uri="http://schemas.openxmlformats.org/drawingml/2006/picture">
+                <pic:pic xmlns:pic="http://schemas.openxmlformats.org/drawingml/2006/picture">
+                  <pic:nvPicPr>
+                    <pic:cNvPr id="1279993562" name=""/>
+                    <pic:cNvPicPr/>
+                  </pic:nvPicPr>
+                  <pic:blipFill>
+                    <a:blip r:embed="rId4"/>
+                    <a:stretch>
+                      <a:fillRect/>
+                    </a:stretch>
+                  </pic:blipFill>
+                  <pic:spPr>
+                    <a:xfrm>
+                      <a:off x="0" y="0"/>
+                      <a:ext cx="4163212" cy="3238699"/>
+                    </a:xfrm>
+                    <a:prstGeom prst="rect">
+                      <a:avLst/>
+                    </a:prstGeom>
+                  </pic:spPr>
+                </pic:pic>
+              </a:graphicData>
+            </a:graphic>
+          </wp:inline>
+        </w:drawing>
+      </w:r>
+    </w:p>
+    <w:p>
+      <w:pPr>
+        <w:ind w:firstLine="708"/>
+      </w:pPr>
+      <w:r>
+        <w:drawing>
+          <wp:inline distT="0" distB="0" distL="0" distR="0" wp14:anchorId="2BAA7C0F" wp14:editId="3917B9C8">
+            <wp:extent cx="4108708" cy="4467497"/>
+            <wp:effectExtent l="0" t="0" r="6350" b="0"/>
+            <wp:docPr id="673184886" name="Image 1"/>
+            <wp:cNvGraphicFramePr>
+              <a:graphicFrameLocks xmlns:a="http://schemas.openxmlformats.org/drawingml/2006/main" noChangeAspect="1"/>
+            </wp:cNvGraphicFramePr>
+            <a:graphic xmlns:a="http://schemas.openxmlformats.org/drawingml/2006/main">
+              <a:graphicData uri="http://schemas.openxmlformats.org/drawingml/2006/picture">
+                <pic:pic xmlns:pic="http://schemas.openxmlformats.org/drawingml/2006/picture">
+                  <pic:nvPicPr>
+                    <pic:cNvPr id="673184886" name=""/>
+                    <pic:cNvPicPr/>
+                  </pic:nvPicPr>
+                  <pic:blipFill>
+                    <a:blip r:embed="rId5"/>
+                    <a:stretch>
+                      <a:fillRect/>
+                    </a:stretch>
+                  </pic:blipFill>
+                  <pic:spPr>
+                    <a:xfrm>
+                      <a:off x="0" y="0"/>
+                      <a:ext cx="4113998" cy="4473249"/>
+                    </a:xfrm>
+                    <a:prstGeom prst="rect">
+                      <a:avLst/>
+                    </a:prstGeom>
+                  </pic:spPr>
+                </pic:pic>
+              </a:graphicData>
+            </a:graphic>
+          </wp:inline>
+        </w:drawing>
+      </w:r>
+    </w:p>
+    <w:p>
+      <w:r>
+        <w:lastRenderedPageBreak/>
+        <w:tab/>
+      </w:r>
+      <w:r>
+        <w:drawing>
+          <wp:inline distT="0" distB="0" distL="0" distR="0" wp14:anchorId="47945322" wp14:editId="06BC43DF">
+            <wp:extent cx="4245428" cy="4782070"/>
+            <wp:effectExtent l="0" t="0" r="3175" b="0"/>
+            <wp:docPr id="635747497" name="Image 1"/>
+            <wp:cNvGraphicFramePr>
+              <a:graphicFrameLocks xmlns:a="http://schemas.openxmlformats.org/drawingml/2006/main" noChangeAspect="1"/>
+            </wp:cNvGraphicFramePr>
+            <a:graphic xmlns:a="http://schemas.openxmlformats.org/drawingml/2006/main">
+              <a:graphicData uri="http://schemas.openxmlformats.org/drawingml/2006/picture">
+                <pic:pic xmlns:pic="http://schemas.openxmlformats.org/drawingml/2006/picture">
+                  <pic:nvPicPr>
+                    <pic:cNvPr id="635747497" name=""/>
+                    <pic:cNvPicPr/>
+                  </pic:nvPicPr>
+                  <pic:blipFill>
+                    <a:blip r:embed="rId6"/>
+                    <a:stretch>
+                      <a:fillRect/>
+                    </a:stretch>
+                  </pic:blipFill>
+                  <pic:spPr>
+                    <a:xfrm>
+                      <a:off x="0" y="0"/>
+                      <a:ext cx="4266976" cy="4806342"/>
+                    </a:xfrm>
+                    <a:prstGeom prst="rect">
+                      <a:avLst/>
+                    </a:prstGeom>
+                  </pic:spPr>
+                </pic:pic>
+              </a:graphicData>
+            </a:graphic>
+          </wp:inline>
+        </w:drawing>
+      </w:r>
+    </w:p>
+    <w:p>
+      <w:r>
+        <w:tab/>
+      </w:r>
+      <w:r>
+        <w:drawing>
+          <wp:inline distT="0" distB="0" distL="0" distR="0" wp14:anchorId="57FBF99C" wp14:editId="788F2BFF">
+            <wp:extent cx="4251164" cy="4180114"/>
+            <wp:effectExtent l="0" t="0" r="0" b="0"/>
+            <wp:docPr id="1141624901" name="Image 1"/>
+            <wp:cNvGraphicFramePr>
+              <a:graphicFrameLocks xmlns:a="http://schemas.openxmlformats.org/drawingml/2006/main" noChangeAspect="1"/>
+            </wp:cNvGraphicFramePr>
+            <a:graphic xmlns:a="http://schemas.openxmlformats.org/drawingml/2006/main">
+              <a:graphicData uri="http://schemas.openxmlformats.org/drawingml/2006/picture">
+                <pic:pic xmlns:pic="http://schemas.openxmlformats.org/drawingml/2006/picture">
+                  <pic:nvPicPr>
+                    <pic:cNvPr id="1141624901" name=""/>
+                    <pic:cNvPicPr/>
+                  </pic:nvPicPr>
+                  <pic:blipFill>
+                    <a:blip r:embed="rId7"/>
+                    <a:stretch>
+                      <a:fillRect/>
+                    </a:stretch>
+                  </pic:blipFill>
+                  <pic:spPr>
+                    <a:xfrm>
+                      <a:off x="0" y="0"/>
+                      <a:ext cx="4265617" cy="4194326"/>
+                    </a:xfrm>
+                    <a:prstGeom prst="rect">
+                      <a:avLst/>
+                    </a:prstGeom>
+                  </pic:spPr>
+                </pic:pic>
+              </a:graphicData>
+            </a:graphic>
+          </wp:inline>
+        </w:drawing>
+      </w:r>
+    </w:p>
+    <w:p>
+      <w:pPr>
+        <w:ind w:firstLine="708"/>
+      </w:pPr>
+      <w:r>
+        <w:lastRenderedPageBreak/>
+        <w:drawing>
+          <wp:inline distT="0" distB="0" distL="0" distR="0" wp14:anchorId="41729737" wp14:editId="534D20EA">
+            <wp:extent cx="4279704" cy="4225834"/>
+            <wp:effectExtent l="0" t="0" r="6985" b="3810"/>
+            <wp:docPr id="396257705" name="Image 1"/>
+            <wp:cNvGraphicFramePr>
+              <a:graphicFrameLocks xmlns:a="http://schemas.openxmlformats.org/drawingml/2006/main" noChangeAspect="1"/>
+            </wp:cNvGraphicFramePr>
+            <a:graphic xmlns:a="http://schemas.openxmlformats.org/drawingml/2006/main">
+              <a:graphicData uri="http://schemas.openxmlformats.org/drawingml/2006/picture">
+                <pic:pic xmlns:pic="http://schemas.openxmlformats.org/drawingml/2006/picture">
+                  <pic:nvPicPr>
+                    <pic:cNvPr id="396257705" name=""/>
+                    <pic:cNvPicPr/>
+                  </pic:nvPicPr>
+                  <pic:blipFill>
+                    <a:blip r:embed="rId8"/>
+                    <a:stretch>
+                      <a:fillRect/>
+                    </a:stretch>
+                  </pic:blipFill>
+                  <pic:spPr>
+                    <a:xfrm>
+                      <a:off x="0" y="0"/>
+                      <a:ext cx="4288912" cy="4234926"/>
+                    </a:xfrm>
+                    <a:prstGeom prst="rect">
+                      <a:avLst/>
+                    </a:prstGeom>
+                  </pic:spPr>
+                </pic:pic>
+              </a:graphicData>
+            </a:graphic>
+          </wp:inline>
+        </w:drawing>
+      </w:r>
+    </w:p>
+    <w:p>
+      <w:pPr>
+        <w:ind w:firstLine="708"/>
+      </w:pPr>
+      <w:r>
+        <w:drawing>
+          <wp:inline distT="0" distB="0" distL="0" distR="0" wp14:anchorId="2301DBD2" wp14:editId="6BCC77A1">
+            <wp:extent cx="4349847" cy="3280714"/>
+            <wp:effectExtent l="0" t="0" r="0" b="0"/>
+            <wp:docPr id="1994295761" name="Image 1"/>
+            <wp:cNvGraphicFramePr>
+              <a:graphicFrameLocks xmlns:a="http://schemas.openxmlformats.org/drawingml/2006/main" noChangeAspect="1"/>
+            </wp:cNvGraphicFramePr>
+            <a:graphic xmlns:a="http://schemas.openxmlformats.org/drawingml/2006/main">
+              <a:graphicData uri="http://schemas.openxmlformats.org/drawingml/2006/picture">
+                <pic:pic xmlns:pic="http://schemas.openxmlformats.org/drawingml/2006/picture">
+                  <pic:nvPicPr>
+                    <pic:cNvPr id="1994295761" name=""/>
+                    <pic:cNvPicPr/>
+                  </pic:nvPicPr>
+                  <pic:blipFill>
+                    <a:blip r:embed="rId9"/>
+                    <a:stretch>
+                      <a:fillRect/>
+                    </a:stretch>
+                  </pic:blipFill>
+                  <pic:spPr>
+                    <a:xfrm>
+                      <a:off x="0" y="0"/>
+                      <a:ext cx="4365873" cy="3292801"/>
+                    </a:xfrm>
+                    <a:prstGeom prst="rect">
+                      <a:avLst/>
+                    </a:prstGeom>
+                  </pic:spPr>
+                </pic:pic>
+              </a:graphicData>
+            </a:graphic>
+          </wp:inline>
+        </w:drawing>
+      </w:r>
+    </w:p>
     <w:sectPr>
       <w:pgSz w:w="11906" w:h="16838"/>
-      <w:pgMar w:top="1417" w:right="1417" w:bottom="1417" w:left="1417" w:header="708" w:footer="708" w:gutter="0"/>
+      <w:pgMar w:top="426" w:right="707" w:bottom="284" w:left="567" w:header="708" w:footer="708" w:gutter="0"/>
       <w:cols w:space="708"/>
       <w:docGrid w:linePitch="360"/>
     </w:sectPr>

</xml_diff>